<commit_message>
results of different methods
</commit_message>
<xml_diff>
--- a/notes.docx
+++ b/notes.docx
@@ -41,14 +41,14 @@
           <w:b/>
           <w:bCs/>
         </w:rPr>
-        <w:t>A group of</w:t>
-      </w:r>
-      <w:r>
-        <w:rPr>
-          <w:b/>
-          <w:bCs/>
-        </w:rPr>
-        <w:t xml:space="preserve"> used</w:t>
+        <w:t xml:space="preserve">A </w:t>
+      </w:r>
+      <w:r>
+        <w:rPr>
+          <w:b/>
+          <w:bCs/>
+        </w:rPr>
+        <w:t>The used</w:t>
       </w:r>
       <w:r>
         <w:rPr>
@@ -349,10 +349,7 @@
         <w:t xml:space="preserve">ernel density estimate </w:t>
       </w:r>
       <w:r>
-        <w:t xml:space="preserve">is a useful tool for understanding the distribution of numerical </w:t>
-      </w:r>
-      <w:r>
-        <w:t>variables</w:t>
+        <w:t>is a useful tool for understanding the distribution of numerical variables</w:t>
       </w:r>
       <w:r>
         <w:t xml:space="preserve">. By </w:t>
@@ -551,10 +548,7 @@
         <w:tab/>
       </w:r>
       <w:r>
-        <w:t>X</w:t>
-      </w:r>
-      <w:r>
-        <w:t>i</w:t>
+        <w:t>Xi</w:t>
       </w:r>
       <w:r>
         <w:t xml:space="preserve"> </w:t>
@@ -704,13 +698,7 @@
         <w:ind w:left="2160"/>
       </w:pPr>
       <w:r>
-        <w:t xml:space="preserve">From the plot above we can determine that only 6 outliers </w:t>
-      </w:r>
-      <w:r>
-        <w:t>were</w:t>
-      </w:r>
-      <w:r>
-        <w:t xml:space="preserve"> detected out </w:t>
+        <w:t xml:space="preserve">From the plot above we can determine that only 6 outliers were detected out </w:t>
       </w:r>
       <w:r>
         <w:t xml:space="preserve">of </w:t>
@@ -781,11 +769,16 @@
       <w:r>
         <w:t xml:space="preserve">threshold </w:t>
       </w:r>
+      <w:proofErr w:type="spellStart"/>
       <w:r>
         <w:t>Z</w:t>
       </w:r>
       <w:r>
-        <w:t xml:space="preserve">thr for the normalized data points </w:t>
+        <w:t>thr</w:t>
+      </w:r>
+      <w:proofErr w:type="spellEnd"/>
+      <w:r>
+        <w:t xml:space="preserve"> for the normalized data points </w:t>
       </w:r>
       <w:r>
         <w:t>Z</w:t>
@@ -803,6 +796,9 @@
         <w:ind w:left="2160"/>
       </w:pPr>
       <w:r>
+        <w:rPr>
+          <w:noProof/>
+        </w:rPr>
         <w:lastRenderedPageBreak/>
         <w:drawing>
           <wp:inline distT="0" distB="0" distL="0" distR="0" wp14:anchorId="362308EE" wp14:editId="462251D9">
@@ -847,6 +843,9 @@
         <w:ind w:left="2160"/>
       </w:pPr>
       <w:r>
+        <w:rPr>
+          <w:noProof/>
+        </w:rPr>
         <w:drawing>
           <wp:inline distT="0" distB="0" distL="0" distR="0" wp14:anchorId="724A6E59" wp14:editId="2C7831DD">
             <wp:extent cx="3246401" cy="2270957"/>
@@ -912,6 +911,7 @@
       <w:r>
         <w:t xml:space="preserve"> is the mean of all xi and σ is the standard deviation of all xi. An outlier is then a normalized data point which has an absolute value greater than </w:t>
       </w:r>
+      <w:proofErr w:type="spellStart"/>
       <w:r>
         <w:rPr>
           <w:b/>
@@ -919,6 +919,7 @@
         </w:rPr>
         <w:t>zthr</w:t>
       </w:r>
+      <w:proofErr w:type="spellEnd"/>
       <w:r>
         <w:t xml:space="preserve">. That is: </w:t>
       </w:r>
@@ -927,8 +928,17 @@
           <w:b/>
           <w:bCs/>
         </w:rPr>
-        <w:t>|zi|&gt;zthr</w:t>
-      </w:r>
+        <w:t>|zi|&gt;</w:t>
+      </w:r>
+      <w:proofErr w:type="spellStart"/>
+      <w:r>
+        <w:rPr>
+          <w:b/>
+          <w:bCs/>
+        </w:rPr>
+        <w:t>zthr</w:t>
+      </w:r>
+      <w:proofErr w:type="spellEnd"/>
       <w:r>
         <w:t>.</w:t>
       </w:r>
@@ -939,7 +949,15 @@
         <w:ind w:left="2160"/>
       </w:pPr>
       <w:r>
-        <w:t>Commonly used zthr values are 2.5, 3.0 and 3.5.</w:t>
+        <w:t xml:space="preserve">Commonly used </w:t>
+      </w:r>
+      <w:proofErr w:type="spellStart"/>
+      <w:r>
+        <w:t>zthr</w:t>
+      </w:r>
+      <w:proofErr w:type="spellEnd"/>
+      <w:r>
+        <w:t xml:space="preserve"> values are 2.5, 3.0 and 3.5.</w:t>
       </w:r>
     </w:p>
     <w:p>
@@ -1040,7 +1058,16 @@
         <w:ind w:left="2160"/>
       </w:pPr>
       <w:r>
-        <w:t>For more than one feature, we cannot identify outliers with visualization, because the relationship between the features and the target equation is described by a hyperplane, but we can use residual analysis instead.</w:t>
+        <w:t>For more than one feature, we cannot identify outliers with visualization, because the relationship between the features and the target equation is described by a hyperplane, but we can use residual analysis instead</w:t>
+      </w:r>
+      <w:r>
+        <w:t xml:space="preserve"> or other methods</w:t>
+      </w:r>
+      <w:r>
+        <w:t>.</w:t>
+      </w:r>
+      <w:r>
+        <w:t xml:space="preserve"> </w:t>
       </w:r>
     </w:p>
     <w:p>
@@ -1066,6 +1093,7 @@
           <w:b/>
           <w:bCs/>
         </w:rPr>
+        <w:lastRenderedPageBreak/>
         <w:t>Residual Analysis:</w:t>
       </w:r>
     </w:p>
@@ -1075,7 +1103,6 @@
         <w:ind w:left="2160"/>
       </w:pPr>
       <w:r>
-        <w:lastRenderedPageBreak/>
         <w:t>The basic idea behind residual analysis is to check the distribution of predictor against residual (the difference between the observed and predicted values) and look for any residuals that are far from zero. Often, these residuals indicate that the model doesn’t fit the data well, or this residual can be considered simply as an outlier.</w:t>
       </w:r>
     </w:p>
@@ -1115,10 +1142,7 @@
         <w:t xml:space="preserve"> or </w:t>
       </w:r>
       <w:r>
-        <w:t>the</w:t>
-      </w:r>
-      <w:r>
-        <w:t xml:space="preserve"> outliers that present in the independent variable may deviate significantly from the fitted line, as the line of best fit is only determined by the independent variable, thus their residuals will be large and easily detected by using residual plots.</w:t>
+        <w:t>the outliers that present in the independent variable may deviate significantly from the fitted line, as the line of best fit is only determined by the independent variable, thus their residuals will be large and easily detected by using residual plots.</w:t>
       </w:r>
     </w:p>
     <w:p>
@@ -1262,14 +1286,7 @@
         <w:ind w:left="2160"/>
       </w:pPr>
       <w:r>
-        <w:lastRenderedPageBreak/>
-        <w:t xml:space="preserve">There are a few different ways to determine the cutoff value for Cook's distance to indicate that an observation may be influential, one common approach is to use the rule of thumb that observations with Cook's distance greater than 4/n are considered influential, where n is the number of observations. It is a common rule of </w:t>
-      </w:r>
-      <w:r>
-        <w:t>thumb,</w:t>
-      </w:r>
-      <w:r>
-        <w:t xml:space="preserve"> but it should be used with caution and be verified by the domain expert</w:t>
+        <w:t>There are a few different ways to determine the cutoff value for Cook's distance to indicate that an observation may be influential, one common approach is to use the rule of thumb that observations with Cook's distance greater than 4/n are considered influential, where n is the number of observations. It is a common rule of thumb, but it should be used with caution and be verified by the domain expert</w:t>
       </w:r>
       <w:r>
         <w:t>.</w:t>
@@ -1361,6 +1378,19 @@
           <w:bCs/>
         </w:rPr>
         <w:t xml:space="preserve"> on continuous variables with linear relationship. </w:t>
+      </w:r>
+    </w:p>
+    <w:p>
+      <w:pPr>
+        <w:rPr>
+          <w:b/>
+          <w:bCs/>
+        </w:rPr>
+      </w:pPr>
+    </w:p>
+    <w:p>
+      <w:r>
+        <w:t xml:space="preserve">A walk-through different technique to detect outliers </w:t>
       </w:r>
     </w:p>
     <w:sectPr>

</xml_diff>